<commit_message>
First submission of HW2
</commit_message>
<xml_diff>
--- a/Wrksht2.docx
+++ b/Wrksht2.docx
@@ -1,6 +1,6 @@
 
 <file path=word/document.xml><?xml version="1.0" encoding="utf-8"?>
-<w:document xmlns:wpc="http://schemas.microsoft.com/office/word/2010/wordprocessingCanvas" xmlns:cx="http://schemas.microsoft.com/office/drawing/2014/chartex" xmlns:cx1="http://schemas.microsoft.com/office/drawing/2015/9/8/chartex" xmlns:cx2="http://schemas.microsoft.com/office/drawing/2015/10/21/chartex" xmlns:cx3="http://schemas.microsoft.com/office/drawing/2016/5/9/chartex" xmlns:cx4="http://schemas.microsoft.com/office/drawing/2016/5/10/chartex" xmlns:cx5="http://schemas.microsoft.com/office/drawing/2016/5/11/chartex" xmlns:cx6="http://schemas.microsoft.com/office/drawing/2016/5/12/chartex" xmlns:cx7="http://schemas.microsoft.com/office/drawing/2016/5/13/chartex" xmlns:cx8="http://schemas.microsoft.com/office/drawing/2016/5/14/chartex" xmlns:mc="http://schemas.openxmlformats.org/markup-compatibility/2006" xmlns:aink="http://schemas.microsoft.com/office/drawing/2016/ink" xmlns:am3d="http://schemas.microsoft.com/office/drawing/2017/model3d" xmlns:o="urn:schemas-microsoft-com:office:office" xmlns:r="http://schemas.openxmlformats.org/officeDocument/2006/relationships" xmlns:m="http://schemas.openxmlformats.org/officeDocument/2006/math" xmlns:v="urn:schemas-microsoft-com:vml" xmlns:wp14="http://schemas.microsoft.com/office/word/2010/wordprocessingDrawing" xmlns:wp="http://schemas.openxmlformats.org/drawingml/2006/wordprocessingDrawing" xmlns:w10="urn:schemas-microsoft-com:office:word" xmlns:w="http://schemas.openxmlformats.org/wordprocessingml/2006/main" xmlns:w14="http://schemas.microsoft.com/office/word/2010/wordml" xmlns:w15="http://schemas.microsoft.com/office/word/2012/wordml" xmlns:w16cid="http://schemas.microsoft.com/office/word/2016/wordml/cid" xmlns:w16se="http://schemas.microsoft.com/office/word/2015/wordml/symex" xmlns:wpg="http://schemas.microsoft.com/office/word/2010/wordprocessingGroup" xmlns:wpi="http://schemas.microsoft.com/office/word/2010/wordprocessingInk" xmlns:wne="http://schemas.microsoft.com/office/word/2006/wordml" xmlns:wps="http://schemas.microsoft.com/office/word/2010/wordprocessingShape" mc:Ignorable="w14 w15 w16se w16cid wp14">
+<w:document xmlns:wpc="http://schemas.microsoft.com/office/word/2010/wordprocessingCanvas" xmlns:mo="http://schemas.microsoft.com/office/mac/office/2008/main" xmlns:mc="http://schemas.openxmlformats.org/markup-compatibility/2006" xmlns:mv="urn:schemas-microsoft-com:mac:vml" xmlns:o="urn:schemas-microsoft-com:office:office" xmlns:r="http://schemas.openxmlformats.org/officeDocument/2006/relationships" xmlns:m="http://schemas.openxmlformats.org/officeDocument/2006/math" xmlns:v="urn:schemas-microsoft-com:vml" xmlns:wp14="http://schemas.microsoft.com/office/word/2010/wordprocessingDrawing" xmlns:wp="http://schemas.openxmlformats.org/drawingml/2006/wordprocessingDrawing" xmlns:w10="urn:schemas-microsoft-com:office:word" xmlns:w="http://schemas.openxmlformats.org/wordprocessingml/2006/main" xmlns:w14="http://schemas.microsoft.com/office/word/2010/wordml" xmlns:w15="http://schemas.microsoft.com/office/word/2012/wordml" xmlns:wpg="http://schemas.microsoft.com/office/word/2010/wordprocessingGroup" xmlns:wpi="http://schemas.microsoft.com/office/word/2010/wordprocessingInk" xmlns:wne="http://schemas.microsoft.com/office/word/2006/wordml" xmlns:wps="http://schemas.microsoft.com/office/word/2010/wordprocessingShape" mc:Ignorable="w14 w15 wp14">
   <w:body>
     <w:p>
       <w:pPr>
@@ -44,17 +44,8 @@
           <w:sz w:val="28"/>
         </w:rPr>
         <w:br/>
-        <w:t xml:space="preserve">Kevin </w:t>
-      </w:r>
-      <w:proofErr w:type="spellStart"/>
-      <w:r>
-        <w:rPr>
-          <w:b w:val="0"/>
-          <w:sz w:val="28"/>
-        </w:rPr>
-        <w:t>Jeffay</w:t>
-      </w:r>
-      <w:proofErr w:type="spellEnd"/>
+        <w:t>Kevin Jeffay</w:t>
+      </w:r>
     </w:p>
     <w:p>
       <w:pPr>
@@ -111,38 +102,18 @@
       <w:r>
         <w:t xml:space="preserve">, 2 </w:t>
       </w:r>
-      <w:proofErr w:type="spellStart"/>
       <w:r>
         <w:t>Mbps</w:t>
       </w:r>
-      <w:proofErr w:type="spellEnd"/>
-      <w:r>
-        <w:t xml:space="preserve"> network link that interconnects these computers. The client generates a </w:t>
-      </w:r>
-      <w:proofErr w:type="gramStart"/>
-      <w:r>
-        <w:t>1,500 byte</w:t>
-      </w:r>
-      <w:proofErr w:type="gramEnd"/>
-      <w:r>
-        <w:t xml:space="preserve"> request for the server and transmits this request is a single network packet. The server receives the request, processes the request, and generates a </w:t>
-      </w:r>
-      <w:proofErr w:type="gramStart"/>
-      <w:r>
-        <w:t>1,500 byte</w:t>
-      </w:r>
-      <w:proofErr w:type="gramEnd"/>
-      <w:r>
-        <w:t xml:space="preserve"> response that it transmits back to the client. Assume the server requires 20 </w:t>
-      </w:r>
-      <w:proofErr w:type="spellStart"/>
+      <w:r>
+        <w:t xml:space="preserve"> network link that interconnects these computers. The client generates a 1,500 byte request for the server and transmits this request is a single network packet. The server receives the request, processes the request, and generates a 1,500 byte response that it transmits back to the client. Assume the server requires 20 </w:t>
+      </w:r>
       <w:r>
         <w:rPr>
           <w:i/>
         </w:rPr>
         <w:t>ms</w:t>
       </w:r>
-      <w:proofErr w:type="spellEnd"/>
       <w:r>
         <w:t xml:space="preserve"> process the request and generate its response and that the propagation speed on the link is 2.5</w:t>
       </w:r>
@@ -197,6 +168,66 @@
       <w:pPr>
         <w:spacing w:after="100"/>
         <w:ind w:left="540" w:hanging="274"/>
+        <w:rPr>
+          <w:b/>
+        </w:rPr>
+      </w:pPr>
+      <w:r>
+        <w:rPr>
+          <w:b/>
+        </w:rPr>
+        <w:t>Total propagation delay: 10000000 / 250000000 = .04 seconds</w:t>
+      </w:r>
+    </w:p>
+    <w:p>
+      <w:pPr>
+        <w:spacing w:after="100"/>
+        <w:ind w:left="540" w:hanging="274"/>
+        <w:rPr>
+          <w:b/>
+        </w:rPr>
+      </w:pPr>
+      <w:r>
+        <w:rPr>
+          <w:b/>
+        </w:rPr>
+        <w:t>Total transmission delay = 24000 bits / 2000000 bps = .012 seconds</w:t>
+      </w:r>
+    </w:p>
+    <w:p>
+      <w:pPr>
+        <w:spacing w:after="100"/>
+        <w:ind w:left="540" w:hanging="274"/>
+        <w:rPr>
+          <w:b/>
+        </w:rPr>
+      </w:pPr>
+      <w:r>
+        <w:rPr>
+          <w:b/>
+        </w:rPr>
+        <w:t>Response delay = .02 seconds</w:t>
+      </w:r>
+    </w:p>
+    <w:p>
+      <w:pPr>
+        <w:spacing w:after="100"/>
+        <w:ind w:left="540" w:hanging="274"/>
+        <w:rPr>
+          <w:b/>
+        </w:rPr>
+      </w:pPr>
+      <w:r>
+        <w:rPr>
+          <w:b/>
+        </w:rPr>
+        <w:t>Total delay = .072 seconds</w:t>
+      </w:r>
+    </w:p>
+    <w:p>
+      <w:pPr>
+        <w:spacing w:after="100"/>
+        <w:ind w:left="540" w:hanging="274"/>
       </w:pPr>
       <w:r>
         <w:rPr>
@@ -231,6 +262,294 @@
       <w:pPr>
         <w:spacing w:after="100"/>
         <w:ind w:left="540" w:hanging="274"/>
+        <w:rPr>
+          <w:b/>
+        </w:rPr>
+      </w:pPr>
+      <w:r>
+        <w:rPr>
+          <w:b/>
+        </w:rPr>
+        <w:t>1 Gbps:</w:t>
+      </w:r>
+    </w:p>
+    <w:p>
+      <w:pPr>
+        <w:spacing w:after="100"/>
+        <w:ind w:left="540" w:hanging="274"/>
+        <w:rPr>
+          <w:b/>
+        </w:rPr>
+      </w:pPr>
+      <w:r>
+        <w:rPr>
+          <w:b/>
+        </w:rPr>
+        <w:t>Total propagation delay: 10000000 / 250000000 = .04 seconds</w:t>
+      </w:r>
+    </w:p>
+    <w:p>
+      <w:pPr>
+        <w:spacing w:after="100"/>
+        <w:ind w:left="540" w:hanging="274"/>
+        <w:rPr>
+          <w:b/>
+        </w:rPr>
+      </w:pPr>
+      <w:r>
+        <w:rPr>
+          <w:b/>
+        </w:rPr>
+        <w:t xml:space="preserve">Total transmission delay = 24000 bits / </w:t>
+      </w:r>
+      <w:r>
+        <w:rPr>
+          <w:b/>
+        </w:rPr>
+        <w:t>1000</w:t>
+      </w:r>
+      <w:r>
+        <w:rPr>
+          <w:b/>
+        </w:rPr>
+        <w:t xml:space="preserve">000000 bps = </w:t>
+      </w:r>
+      <w:r>
+        <w:rPr>
+          <w:b/>
+        </w:rPr>
+        <w:t xml:space="preserve">.000024 </w:t>
+      </w:r>
+      <w:r>
+        <w:rPr>
+          <w:b/>
+        </w:rPr>
+        <w:t>seconds</w:t>
+      </w:r>
+    </w:p>
+    <w:p>
+      <w:pPr>
+        <w:spacing w:after="100"/>
+        <w:ind w:left="540" w:hanging="274"/>
+        <w:rPr>
+          <w:b/>
+        </w:rPr>
+      </w:pPr>
+      <w:r>
+        <w:rPr>
+          <w:b/>
+        </w:rPr>
+        <w:t>Response delay = .02 seconds</w:t>
+      </w:r>
+    </w:p>
+    <w:p>
+      <w:pPr>
+        <w:spacing w:after="100"/>
+        <w:ind w:left="540" w:hanging="274"/>
+        <w:rPr>
+          <w:b/>
+        </w:rPr>
+      </w:pPr>
+      <w:r>
+        <w:rPr>
+          <w:b/>
+        </w:rPr>
+        <w:t>Total delay = .0</w:t>
+      </w:r>
+      <w:r>
+        <w:rPr>
+          <w:b/>
+        </w:rPr>
+        <w:t>60024</w:t>
+      </w:r>
+      <w:r>
+        <w:rPr>
+          <w:b/>
+        </w:rPr>
+        <w:t xml:space="preserve"> seconds</w:t>
+      </w:r>
+    </w:p>
+    <w:p>
+      <w:pPr>
+        <w:spacing w:after="100"/>
+        <w:ind w:left="540" w:hanging="274"/>
+        <w:rPr>
+          <w:b/>
+        </w:rPr>
+      </w:pPr>
+      <w:r>
+        <w:rPr>
+          <w:b/>
+        </w:rPr>
+        <w:t>17% increase</w:t>
+      </w:r>
+    </w:p>
+    <w:p>
+      <w:pPr>
+        <w:spacing w:after="100"/>
+        <w:ind w:left="540" w:hanging="274"/>
+        <w:rPr>
+          <w:b/>
+        </w:rPr>
+      </w:pPr>
+      <w:r>
+        <w:rPr>
+          <w:b/>
+        </w:rPr>
+        <w:t>1</w:t>
+      </w:r>
+      <w:r>
+        <w:rPr>
+          <w:b/>
+        </w:rPr>
+        <w:t>0</w:t>
+      </w:r>
+      <w:r>
+        <w:rPr>
+          <w:b/>
+        </w:rPr>
+        <w:t xml:space="preserve"> Gbps:</w:t>
+      </w:r>
+    </w:p>
+    <w:p>
+      <w:pPr>
+        <w:spacing w:after="100"/>
+        <w:ind w:left="540" w:hanging="274"/>
+        <w:rPr>
+          <w:b/>
+        </w:rPr>
+      </w:pPr>
+      <w:r>
+        <w:rPr>
+          <w:b/>
+        </w:rPr>
+        <w:t>Total propagation delay: 10000000 / 250000000 = .04 seconds</w:t>
+      </w:r>
+    </w:p>
+    <w:p>
+      <w:pPr>
+        <w:spacing w:after="100"/>
+        <w:ind w:left="540" w:hanging="274"/>
+        <w:rPr>
+          <w:b/>
+        </w:rPr>
+      </w:pPr>
+      <w:r>
+        <w:rPr>
+          <w:b/>
+        </w:rPr>
+        <w:t xml:space="preserve">Total transmission delay = 24000 bits / </w:t>
+      </w:r>
+      <w:r>
+        <w:rPr>
+          <w:b/>
+        </w:rPr>
+        <w:t>1000</w:t>
+      </w:r>
+      <w:r>
+        <w:rPr>
+          <w:b/>
+        </w:rPr>
+        <w:t>0</w:t>
+      </w:r>
+      <w:r>
+        <w:rPr>
+          <w:b/>
+        </w:rPr>
+        <w:t>0</w:t>
+      </w:r>
+      <w:r>
+        <w:rPr>
+          <w:b/>
+        </w:rPr>
+        <w:t>00000 bps = .0000</w:t>
+      </w:r>
+      <w:r>
+        <w:rPr>
+          <w:b/>
+        </w:rPr>
+        <w:t>0</w:t>
+      </w:r>
+      <w:r>
+        <w:rPr>
+          <w:b/>
+        </w:rPr>
+        <w:t>24 seconds</w:t>
+      </w:r>
+    </w:p>
+    <w:p>
+      <w:pPr>
+        <w:spacing w:after="100"/>
+        <w:ind w:left="540" w:hanging="274"/>
+        <w:rPr>
+          <w:b/>
+        </w:rPr>
+      </w:pPr>
+      <w:r>
+        <w:rPr>
+          <w:b/>
+        </w:rPr>
+        <w:t>Response delay = .02 seconds</w:t>
+      </w:r>
+    </w:p>
+    <w:p>
+      <w:pPr>
+        <w:spacing w:after="100"/>
+        <w:ind w:left="540" w:hanging="274"/>
+        <w:rPr>
+          <w:b/>
+        </w:rPr>
+      </w:pPr>
+      <w:r>
+        <w:rPr>
+          <w:b/>
+        </w:rPr>
+        <w:t>Total delay = .0</w:t>
+      </w:r>
+      <w:r>
+        <w:rPr>
+          <w:b/>
+        </w:rPr>
+        <w:t>600</w:t>
+      </w:r>
+      <w:r>
+        <w:rPr>
+          <w:b/>
+        </w:rPr>
+        <w:t>0</w:t>
+      </w:r>
+      <w:r>
+        <w:rPr>
+          <w:b/>
+        </w:rPr>
+        <w:t>24</w:t>
+      </w:r>
+      <w:r>
+        <w:rPr>
+          <w:b/>
+        </w:rPr>
+        <w:t xml:space="preserve"> seconds</w:t>
+      </w:r>
+    </w:p>
+    <w:p>
+      <w:pPr>
+        <w:spacing w:after="100"/>
+        <w:ind w:left="540" w:hanging="274"/>
+        <w:rPr>
+          <w:b/>
+        </w:rPr>
+      </w:pPr>
+      <w:r>
+        <w:rPr>
+          <w:b/>
+        </w:rPr>
+        <w:t>Still only a 17% increase</w:t>
+      </w:r>
+    </w:p>
+    <w:p>
+      <w:pPr>
+        <w:spacing w:after="100"/>
+        <w:ind w:left="540" w:hanging="274"/>
       </w:pPr>
       <w:r>
         <w:rPr>
@@ -243,15 +562,7 @@
       </w:r>
       <w:r>
         <w:tab/>
-        <w:t xml:space="preserve">Assume the link remains at 2 </w:t>
-      </w:r>
-      <w:proofErr w:type="spellStart"/>
-      <w:r>
-        <w:t>Mbps</w:t>
-      </w:r>
-      <w:proofErr w:type="spellEnd"/>
-      <w:r>
-        <w:t xml:space="preserve"> but the server is replaced with a newer model that is twice as fast as the existing server. What effect does this upgrade have on the value you computed in part (</w:t>
+        <w:t>Assume the link remains at 2 Mbps but the server is replaced with a newer model that is twice as fast as the existing server. What effect does this upgrade have on the value you computed in part (</w:t>
       </w:r>
       <w:r>
         <w:rPr>
@@ -260,6 +571,158 @@
         <w:t>a</w:t>
       </w:r>
       <w:r>
+        <w:t>)?</w:t>
+      </w:r>
+    </w:p>
+    <w:p>
+      <w:pPr>
+        <w:spacing w:after="100"/>
+        <w:ind w:left="540" w:hanging="274"/>
+        <w:rPr>
+          <w:b/>
+        </w:rPr>
+      </w:pPr>
+      <w:r>
+        <w:rPr>
+          <w:b/>
+        </w:rPr>
+        <w:t>Twice as fast server</w:t>
+      </w:r>
+      <w:r>
+        <w:rPr>
+          <w:b/>
+        </w:rPr>
+        <w:t>:</w:t>
+      </w:r>
+    </w:p>
+    <w:p>
+      <w:pPr>
+        <w:spacing w:after="100"/>
+        <w:ind w:left="540" w:hanging="274"/>
+        <w:rPr>
+          <w:b/>
+        </w:rPr>
+      </w:pPr>
+      <w:r>
+        <w:rPr>
+          <w:b/>
+        </w:rPr>
+        <w:t>Total propagation delay: 10000000 / 250000000 = .04 seconds</w:t>
+      </w:r>
+    </w:p>
+    <w:p>
+      <w:pPr>
+        <w:spacing w:after="100"/>
+        <w:ind w:left="540" w:hanging="274"/>
+        <w:rPr>
+          <w:b/>
+        </w:rPr>
+      </w:pPr>
+      <w:r>
+        <w:rPr>
+          <w:b/>
+        </w:rPr>
+        <w:t>Total transmission delay = 24000 bits / 2000000 bps = .012 seconds</w:t>
+      </w:r>
+    </w:p>
+    <w:p>
+      <w:pPr>
+        <w:spacing w:after="100"/>
+        <w:ind w:left="540" w:hanging="274"/>
+        <w:rPr>
+          <w:b/>
+        </w:rPr>
+      </w:pPr>
+      <w:r>
+        <w:rPr>
+          <w:b/>
+        </w:rPr>
+        <w:t>Response delay = .01</w:t>
+      </w:r>
+      <w:r>
+        <w:rPr>
+          <w:b/>
+        </w:rPr>
+        <w:t xml:space="preserve"> seconds</w:t>
+      </w:r>
+    </w:p>
+    <w:p>
+      <w:pPr>
+        <w:spacing w:after="100"/>
+        <w:ind w:left="540" w:hanging="274"/>
+        <w:rPr>
+          <w:b/>
+        </w:rPr>
+      </w:pPr>
+      <w:r>
+        <w:rPr>
+          <w:b/>
+        </w:rPr>
+        <w:lastRenderedPageBreak/>
+        <w:t>Total delay = .0</w:t>
+      </w:r>
+      <w:r>
+        <w:rPr>
+          <w:b/>
+        </w:rPr>
+        <w:t>6</w:t>
+      </w:r>
+      <w:r>
+        <w:rPr>
+          <w:b/>
+        </w:rPr>
+        <w:t>2 seconds</w:t>
+      </w:r>
+    </w:p>
+    <w:p>
+      <w:pPr>
+        <w:spacing w:after="100"/>
+        <w:ind w:left="540" w:hanging="274"/>
+        <w:rPr>
+          <w:b/>
+        </w:rPr>
+      </w:pPr>
+      <w:r>
+        <w:rPr>
+          <w:b/>
+        </w:rPr>
+        <w:t>(72 – 62) / 72 = .139 (14% increase)</w:t>
+      </w:r>
+    </w:p>
+    <w:p>
+      <w:pPr>
+        <w:spacing w:after="100"/>
+        <w:ind w:left="540" w:hanging="274"/>
+      </w:pPr>
+      <w:r>
+        <w:rPr>
+          <w:i/>
+        </w:rPr>
+        <w:t>d</w:t>
+      </w:r>
+      <w:r>
+        <w:t>)</w:t>
+      </w:r>
+      <w:r>
+        <w:tab/>
+        <w:t xml:space="preserve">Assume the original server is moved to the East coast such that the (2 Mbps) network link between the client and the server is now only 50 </w:t>
+      </w:r>
+      <w:r>
+        <w:rPr>
+          <w:i/>
+        </w:rPr>
+        <w:t>km</w:t>
+      </w:r>
+      <w:r>
+        <w:t xml:space="preserve"> in length. What effect does this change have on the value you computed in part (</w:t>
+      </w:r>
+      <w:r>
+        <w:rPr>
+          <w:i/>
+        </w:rPr>
+        <w:t>a</w:t>
+      </w:r>
+      <w:r>
         <w:t xml:space="preserve">)? </w:t>
       </w:r>
     </w:p>
@@ -267,45 +730,99 @@
       <w:pPr>
         <w:spacing w:after="100"/>
         <w:ind w:left="540" w:hanging="274"/>
-      </w:pPr>
-      <w:r>
-        <w:rPr>
-          <w:i/>
-        </w:rPr>
-        <w:t>d</w:t>
-      </w:r>
-      <w:r>
-        <w:t>)</w:t>
-      </w:r>
-      <w:r>
-        <w:tab/>
-        <w:t xml:space="preserve">Assume the original server is moved to the East coast such that the (2 </w:t>
-      </w:r>
-      <w:proofErr w:type="spellStart"/>
-      <w:r>
-        <w:t>Mbps</w:t>
-      </w:r>
-      <w:proofErr w:type="spellEnd"/>
-      <w:r>
-        <w:t xml:space="preserve">) network link between the client and the server is now only 50 </w:t>
-      </w:r>
-      <w:r>
-        <w:rPr>
-          <w:i/>
-        </w:rPr>
-        <w:t>km</w:t>
-      </w:r>
-      <w:r>
-        <w:t xml:space="preserve"> in length. What effect does this change have on the value you computed in part (</w:t>
-      </w:r>
-      <w:r>
-        <w:rPr>
-          <w:i/>
-        </w:rPr>
-        <w:t>a</w:t>
-      </w:r>
-      <w:r>
-        <w:t xml:space="preserve">)? </w:t>
+        <w:rPr>
+          <w:b/>
+        </w:rPr>
+      </w:pPr>
+      <w:r>
+        <w:rPr>
+          <w:b/>
+        </w:rPr>
+        <w:t>Total propagation delay: 10000000 / 250000000 = .0</w:t>
+      </w:r>
+      <w:r>
+        <w:rPr>
+          <w:b/>
+        </w:rPr>
+        <w:t>00</w:t>
+      </w:r>
+      <w:r>
+        <w:rPr>
+          <w:b/>
+        </w:rPr>
+        <w:t>4 seconds</w:t>
+      </w:r>
+    </w:p>
+    <w:p>
+      <w:pPr>
+        <w:spacing w:after="100"/>
+        <w:ind w:left="540" w:hanging="274"/>
+        <w:rPr>
+          <w:b/>
+        </w:rPr>
+      </w:pPr>
+      <w:r>
+        <w:rPr>
+          <w:b/>
+        </w:rPr>
+        <w:t>Total transmission delay = 24000 bits / 2000000 bps = .012 seconds</w:t>
+      </w:r>
+    </w:p>
+    <w:p>
+      <w:pPr>
+        <w:spacing w:after="100"/>
+        <w:ind w:left="540" w:hanging="274"/>
+        <w:rPr>
+          <w:b/>
+        </w:rPr>
+      </w:pPr>
+      <w:r>
+        <w:rPr>
+          <w:b/>
+        </w:rPr>
+        <w:t>Response delay = .02 seconds</w:t>
+      </w:r>
+    </w:p>
+    <w:p>
+      <w:pPr>
+        <w:spacing w:after="100"/>
+        <w:ind w:left="540" w:hanging="274"/>
+        <w:rPr>
+          <w:b/>
+        </w:rPr>
+      </w:pPr>
+      <w:r>
+        <w:rPr>
+          <w:b/>
+        </w:rPr>
+        <w:t>Total delay = .0</w:t>
+      </w:r>
+      <w:r>
+        <w:rPr>
+          <w:b/>
+        </w:rPr>
+        <w:t>324</w:t>
+      </w:r>
+      <w:r>
+        <w:rPr>
+          <w:b/>
+        </w:rPr>
+        <w:t xml:space="preserve"> seconds</w:t>
+      </w:r>
+    </w:p>
+    <w:p>
+      <w:pPr>
+        <w:spacing w:after="100"/>
+        <w:ind w:left="540" w:hanging="274"/>
+        <w:rPr>
+          <w:b/>
+        </w:rPr>
+      </w:pPr>
+      <w:r>
+        <w:rPr>
+          <w:b/>
+        </w:rPr>
+        <w:t>~56% decrease in delay</w:t>
       </w:r>
     </w:p>
     <w:p>
@@ -342,6 +859,409 @@
       </w:r>
       <w:r>
         <w:t>)?</w:t>
+      </w:r>
+    </w:p>
+    <w:p>
+      <w:pPr>
+        <w:spacing w:after="100"/>
+        <w:ind w:left="540" w:hanging="274"/>
+        <w:rPr>
+          <w:b/>
+        </w:rPr>
+      </w:pPr>
+      <w:r>
+        <w:rPr>
+          <w:b/>
+        </w:rPr>
+        <w:t>Total propagation delay: 10000000 / 250000000 = .04 seconds</w:t>
+      </w:r>
+    </w:p>
+    <w:p>
+      <w:pPr>
+        <w:spacing w:after="100"/>
+        <w:ind w:left="540" w:hanging="274"/>
+        <w:rPr>
+          <w:b/>
+        </w:rPr>
+      </w:pPr>
+      <w:r>
+        <w:rPr>
+          <w:b/>
+        </w:rPr>
+        <w:t>Total transmission delay = 24000 bits / 2000000 bps</w:t>
+      </w:r>
+      <w:r>
+        <w:rPr>
+          <w:b/>
+        </w:rPr>
+        <w:t xml:space="preserve"> * 12 (because of 10 switches) = .</w:t>
+      </w:r>
+      <w:r>
+        <w:rPr>
+          <w:b/>
+        </w:rPr>
+        <w:t>12 seconds</w:t>
+      </w:r>
+    </w:p>
+    <w:p>
+      <w:pPr>
+        <w:spacing w:after="100"/>
+        <w:ind w:left="540" w:hanging="274"/>
+        <w:rPr>
+          <w:b/>
+        </w:rPr>
+      </w:pPr>
+      <w:r>
+        <w:rPr>
+          <w:b/>
+        </w:rPr>
+        <w:t>Response delay = .02 seconds</w:t>
+      </w:r>
+    </w:p>
+    <w:p>
+      <w:pPr>
+        <w:spacing w:after="100"/>
+        <w:ind w:left="540" w:hanging="274"/>
+        <w:rPr>
+          <w:b/>
+        </w:rPr>
+      </w:pPr>
+      <w:r>
+        <w:rPr>
+          <w:b/>
+        </w:rPr>
+        <w:t>Total delay = .</w:t>
+      </w:r>
+      <w:r>
+        <w:rPr>
+          <w:b/>
+        </w:rPr>
+        <w:t>192</w:t>
+      </w:r>
+      <w:r>
+        <w:rPr>
+          <w:b/>
+        </w:rPr>
+        <w:t xml:space="preserve"> seconds</w:t>
+      </w:r>
+    </w:p>
+    <w:p>
+      <w:pPr>
+        <w:spacing w:after="100"/>
+        <w:ind w:left="540" w:hanging="274"/>
+        <w:rPr>
+          <w:b/>
+        </w:rPr>
+      </w:pPr>
+      <w:r>
+        <w:rPr>
+          <w:b/>
+        </w:rPr>
+        <w:t>(72 – 192) / 72 = -167%</w:t>
+      </w:r>
+    </w:p>
+    <w:p>
+      <w:pPr>
+        <w:spacing w:after="100"/>
+        <w:ind w:left="270" w:hanging="274"/>
+      </w:pPr>
+      <w:r>
+        <w:t>2)</w:t>
+      </w:r>
+      <w:r>
+        <w:tab/>
+        <w:t xml:space="preserve">Suppose two hosts, A and B, are separated by 20,000 kilometers and are connected by a direct link of </w:t>
+      </w:r>
+      <w:r>
+        <w:rPr>
+          <w:i/>
+        </w:rPr>
+        <w:t>R</w:t>
+      </w:r>
+      <w:r>
+        <w:t xml:space="preserve"> = 2 </w:t>
+      </w:r>
+      <w:r>
+        <w:rPr>
+          <w:i/>
+        </w:rPr>
+        <w:t>Mbps</w:t>
+      </w:r>
+      <w:r>
+        <w:t>. Suppose the propagation speed over the link is 2.5 x 10</w:t>
+      </w:r>
+      <w:r>
+        <w:rPr>
+          <w:vertAlign w:val="superscript"/>
+        </w:rPr>
+        <w:t>8</w:t>
+      </w:r>
+      <w:r>
+        <w:t xml:space="preserve"> </w:t>
+      </w:r>
+      <w:r>
+        <w:rPr>
+          <w:i/>
+        </w:rPr>
+        <w:t>m</w:t>
+      </w:r>
+      <w:r>
+        <w:rPr>
+          <w:i/>
+        </w:rPr>
+        <w:t>/</w:t>
+      </w:r>
+      <w:r>
+        <w:rPr>
+          <w:i/>
+        </w:rPr>
+        <w:t>s</w:t>
+      </w:r>
+      <w:r>
+        <w:t>.</w:t>
+      </w:r>
+    </w:p>
+    <w:p>
+      <w:pPr>
+        <w:spacing w:after="100"/>
+        <w:ind w:left="540" w:hanging="274"/>
+      </w:pPr>
+      <w:r>
+        <w:rPr>
+          <w:i/>
+        </w:rPr>
+        <w:t>a</w:t>
+      </w:r>
+      <w:r>
+        <w:t xml:space="preserve">) Calculate the </w:t>
+      </w:r>
+      <w:r>
+        <w:t xml:space="preserve">value </w:t>
+      </w:r>
+      <w:r>
+        <w:rPr>
+          <w:i/>
+        </w:rPr>
+        <w:t>R</w:t>
+      </w:r>
+      <w:r>
+        <w:t xml:space="preserve"> </w:t>
+      </w:r>
+      <w:r>
+        <w:rPr>
+          <w:rFonts w:ascii="Helvetica" w:hAnsi="Helvetica"/>
+          <w:sz w:val="20"/>
+        </w:rPr>
+        <w:t>x</w:t>
+      </w:r>
+      <w:r>
+        <w:t xml:space="preserve"> </w:t>
+      </w:r>
+      <w:r>
+        <w:rPr>
+          <w:i/>
+        </w:rPr>
+        <w:t>d</w:t>
+      </w:r>
+      <w:r>
+        <w:rPr>
+          <w:i/>
+          <w:vertAlign w:val="subscript"/>
+        </w:rPr>
+        <w:t>prop</w:t>
+      </w:r>
+      <w:r>
+        <w:t>.</w:t>
+      </w:r>
+      <w:r>
+        <w:t xml:space="preserve"> This expression is called the </w:t>
+      </w:r>
+      <w:r>
+        <w:rPr>
+          <w:i/>
+        </w:rPr>
+        <w:t>bandwidth-delay product</w:t>
+      </w:r>
+      <w:r>
+        <w:t>,</w:t>
+      </w:r>
+    </w:p>
+    <w:p>
+      <w:pPr>
+        <w:spacing w:after="100"/>
+        <w:ind w:left="540" w:hanging="274"/>
+      </w:pPr>
+      <w:r>
+        <w:rPr>
+          <w:i/>
+        </w:rPr>
+        <w:t xml:space="preserve">bdp = </w:t>
+      </w:r>
+      <w:r>
+        <w:rPr>
+          <w:i/>
+        </w:rPr>
+        <w:t xml:space="preserve">2 Mbps * </w:t>
+      </w:r>
+      <w:r>
+        <w:rPr>
+          <w:i/>
+        </w:rPr>
+        <w:t>20,000,000</w:t>
+      </w:r>
+      <w:r>
+        <w:rPr>
+          <w:i/>
+        </w:rPr>
+        <w:t xml:space="preserve"> m</w:t>
+      </w:r>
+      <w:r>
+        <w:rPr>
+          <w:i/>
+        </w:rPr>
+        <w:t xml:space="preserve"> / 2.5e8</w:t>
+      </w:r>
+      <w:r>
+        <w:rPr>
+          <w:i/>
+        </w:rPr>
+        <w:t xml:space="preserve"> m/s</w:t>
+      </w:r>
+      <w:bookmarkStart w:id="0" w:name="_GoBack"/>
+      <w:bookmarkEnd w:id="0"/>
+      <w:r>
+        <w:rPr>
+          <w:i/>
+        </w:rPr>
+        <w:t xml:space="preserve"> = </w:t>
+      </w:r>
+      <w:r>
+        <w:rPr>
+          <w:i/>
+        </w:rPr>
+        <w:t xml:space="preserve"> = 160000 bits</w:t>
+      </w:r>
+    </w:p>
+    <w:p>
+      <w:pPr>
+        <w:spacing w:after="100"/>
+        <w:ind w:left="540" w:hanging="274"/>
+      </w:pPr>
+      <w:r>
+        <w:rPr>
+          <w:i/>
+        </w:rPr>
+        <w:t>b</w:t>
+      </w:r>
+      <w:r>
+        <w:t>) Consider sending a file of 800,000 bits from Host A to Host B. Suppose the file is sent continuously as one large message. What is the maximum number of bits that will be in the link at any given time?</w:t>
+      </w:r>
+    </w:p>
+    <w:p>
+      <w:pPr>
+        <w:spacing w:after="100"/>
+        <w:ind w:left="540" w:hanging="274"/>
+        <w:rPr>
+          <w:i/>
+        </w:rPr>
+      </w:pPr>
+      <w:r>
+        <w:rPr>
+          <w:i/>
+        </w:rPr>
+        <w:t>160,000 bits</w:t>
+      </w:r>
+    </w:p>
+    <w:p>
+      <w:pPr>
+        <w:spacing w:after="100"/>
+        <w:ind w:left="540" w:hanging="274"/>
+      </w:pPr>
+      <w:r>
+        <w:rPr>
+          <w:i/>
+        </w:rPr>
+        <w:t>c</w:t>
+      </w:r>
+      <w:r>
+        <w:t>) What does the bandwidth-delay product represent (intuitively)?</w:t>
+      </w:r>
+    </w:p>
+    <w:p>
+      <w:pPr>
+        <w:spacing w:after="100"/>
+        <w:ind w:left="540" w:hanging="274"/>
+      </w:pPr>
+      <w:r>
+        <w:t>The carrying capacity of the link</w:t>
+      </w:r>
+    </w:p>
+    <w:p>
+      <w:pPr>
+        <w:spacing w:after="100"/>
+        <w:ind w:left="540" w:hanging="274"/>
+      </w:pPr>
+      <w:r>
+        <w:rPr>
+          <w:i/>
+        </w:rPr>
+        <w:t>d</w:t>
+      </w:r>
+      <w:r>
+        <w:t>) What is the width (in meters) of a bit in the link? Is it longer than a football field?</w:t>
+      </w:r>
+    </w:p>
+    <w:p>
+      <w:pPr>
+        <w:spacing w:after="100"/>
+        <w:ind w:left="540" w:hanging="274"/>
+      </w:pPr>
+      <w:r>
+        <w:rPr>
+          <w:i/>
+        </w:rPr>
+        <w:t>20000000 m / 160000 bits = 125 m - yes</w:t>
+      </w:r>
+    </w:p>
+    <w:p>
+      <w:pPr>
+        <w:ind w:left="540" w:hanging="270"/>
+      </w:pPr>
+      <w:r>
+        <w:rPr>
+          <w:i/>
+        </w:rPr>
+        <w:t>e</w:t>
+      </w:r>
+      <w:r>
+        <w:t xml:space="preserve">) Derive a general expression for the width of a bit in terms of the propagation speed </w:t>
+      </w:r>
+      <w:r>
+        <w:rPr>
+          <w:i/>
+        </w:rPr>
+        <w:t>s</w:t>
+      </w:r>
+      <w:r>
+        <w:t xml:space="preserve">, the transmission rate </w:t>
+      </w:r>
+      <w:r>
+        <w:rPr>
+          <w:i/>
+        </w:rPr>
+        <w:t>R</w:t>
+      </w:r>
+      <w:r>
+        <w:t xml:space="preserve">, and the length of the link </w:t>
+      </w:r>
+      <w:r>
+        <w:rPr>
+          <w:i/>
+        </w:rPr>
+        <w:t>m</w:t>
+      </w:r>
+      <w:r>
+        <w:t>.</w:t>
       </w:r>
     </w:p>
     <w:p>
@@ -354,231 +1274,12 @@
           <w:bCs/>
         </w:rPr>
       </w:pPr>
-    </w:p>
-    <w:p>
-      <w:pPr>
-        <w:spacing w:after="100"/>
-        <w:ind w:left="270" w:hanging="274"/>
-      </w:pPr>
-      <w:r>
-        <w:t>2)</w:t>
-      </w:r>
-      <w:r>
-        <w:tab/>
-        <w:t xml:space="preserve">Suppose two hosts, A and B, are separated by 20,000 kilometers and are connected by a direct link of </w:t>
-      </w:r>
-      <w:r>
-        <w:rPr>
-          <w:i/>
-        </w:rPr>
-        <w:t>R</w:t>
-      </w:r>
-      <w:r>
-        <w:t xml:space="preserve"> = 2 </w:t>
-      </w:r>
-      <w:r>
-        <w:rPr>
-          <w:i/>
-        </w:rPr>
-        <w:t>Mbps</w:t>
-      </w:r>
-      <w:r>
-        <w:t>. Suppose the propagation speed over the link is 2.5 x 10</w:t>
-      </w:r>
-      <w:r>
-        <w:rPr>
-          <w:vertAlign w:val="superscript"/>
-        </w:rPr>
-        <w:t>8</w:t>
-      </w:r>
-      <w:r>
-        <w:t xml:space="preserve"> </w:t>
-      </w:r>
-      <w:r>
-        <w:rPr>
-          <w:i/>
-        </w:rPr>
-        <w:t>m</w:t>
-      </w:r>
-      <w:r>
-        <w:rPr>
-          <w:i/>
-        </w:rPr>
-        <w:t>/</w:t>
-      </w:r>
-      <w:r>
-        <w:rPr>
-          <w:i/>
-        </w:rPr>
-        <w:t>s</w:t>
-      </w:r>
-      <w:r>
-        <w:t>.</w:t>
-      </w:r>
-    </w:p>
-    <w:p>
-      <w:pPr>
-        <w:spacing w:after="100"/>
-        <w:ind w:left="540" w:hanging="274"/>
-      </w:pPr>
-      <w:r>
-        <w:rPr>
-          <w:i/>
-        </w:rPr>
-        <w:t>a</w:t>
-      </w:r>
-      <w:r>
-        <w:t xml:space="preserve">) Calculate the </w:t>
-      </w:r>
-      <w:r>
-        <w:t xml:space="preserve">value </w:t>
-      </w:r>
-      <w:r>
-        <w:rPr>
-          <w:i/>
-        </w:rPr>
-        <w:t>R</w:t>
-      </w:r>
-      <w:r>
-        <w:t xml:space="preserve"> </w:t>
-      </w:r>
-      <w:r>
-        <w:rPr>
-          <w:rFonts w:ascii="Helvetica" w:hAnsi="Helvetica"/>
-          <w:sz w:val="20"/>
-        </w:rPr>
-        <w:t>x</w:t>
-      </w:r>
-      <w:r>
-        <w:t xml:space="preserve"> </w:t>
-      </w:r>
-      <w:proofErr w:type="spellStart"/>
-      <w:r>
-        <w:rPr>
-          <w:i/>
-        </w:rPr>
-        <w:t>d</w:t>
-      </w:r>
-      <w:r>
-        <w:rPr>
-          <w:i/>
-          <w:vertAlign w:val="subscript"/>
-        </w:rPr>
-        <w:t>prop</w:t>
-      </w:r>
-      <w:proofErr w:type="spellEnd"/>
-      <w:r>
-        <w:t>.</w:t>
-      </w:r>
-      <w:r>
-        <w:t xml:space="preserve"> This expression is called the </w:t>
-      </w:r>
-      <w:r>
-        <w:rPr>
-          <w:i/>
-        </w:rPr>
-        <w:t>bandwidth-delay product</w:t>
-      </w:r>
-      <w:r>
-        <w:t>,</w:t>
-      </w:r>
-    </w:p>
-    <w:p>
-      <w:pPr>
-        <w:spacing w:after="100"/>
-        <w:ind w:left="540" w:hanging="274"/>
-      </w:pPr>
-      <w:r>
-        <w:rPr>
-          <w:i/>
-        </w:rPr>
-        <w:t>b</w:t>
-      </w:r>
-      <w:r>
-        <w:t>) Consider sending a file of 800,000 bits from Host A to Host B. Suppose the file is sent continuously as one large message. What is the maximum number of bits that will be in the link at any given time?</w:t>
-      </w:r>
-    </w:p>
-    <w:p>
-      <w:pPr>
-        <w:spacing w:after="100"/>
-        <w:ind w:left="540" w:hanging="274"/>
-      </w:pPr>
-      <w:r>
-        <w:rPr>
-          <w:i/>
-        </w:rPr>
-        <w:t>c</w:t>
-      </w:r>
-      <w:r>
-        <w:t>) What does the bandwidth-delay product represent (intuitively)?</w:t>
-      </w:r>
-    </w:p>
-    <w:p>
-      <w:pPr>
-        <w:spacing w:after="100"/>
-        <w:ind w:left="540" w:hanging="274"/>
-      </w:pPr>
-      <w:r>
-        <w:rPr>
-          <w:i/>
-        </w:rPr>
-        <w:t>d</w:t>
-      </w:r>
-      <w:r>
-        <w:t>) What is the width (in meters) of a bit in the link? Is it longer than a football field?</w:t>
-      </w:r>
-    </w:p>
-    <w:p>
-      <w:pPr>
-        <w:ind w:left="540" w:hanging="270"/>
-      </w:pPr>
-      <w:r>
-        <w:rPr>
-          <w:i/>
-        </w:rPr>
-        <w:t>e</w:t>
-      </w:r>
-      <w:r>
-        <w:t xml:space="preserve">) Derive a general expression for the width of a bit in terms of the propagation speed </w:t>
-      </w:r>
-      <w:r>
-        <w:rPr>
-          <w:i/>
-        </w:rPr>
-        <w:t>s</w:t>
-      </w:r>
-      <w:r>
-        <w:t xml:space="preserve">, the transmission rate </w:t>
-      </w:r>
-      <w:r>
-        <w:rPr>
-          <w:i/>
-        </w:rPr>
-        <w:t>R</w:t>
-      </w:r>
-      <w:r>
-        <w:t xml:space="preserve">, and the length of the link </w:t>
-      </w:r>
-      <w:r>
-        <w:rPr>
-          <w:i/>
-        </w:rPr>
-        <w:t>m</w:t>
-      </w:r>
-      <w:r>
-        <w:t>.</w:t>
-      </w:r>
-    </w:p>
-    <w:p>
-      <w:pPr>
-        <w:widowControl w:val="0"/>
-        <w:autoSpaceDE w:val="0"/>
-        <w:autoSpaceDN w:val="0"/>
-        <w:adjustRightInd w:val="0"/>
+      <w:r>
         <w:rPr>
           <w:bCs/>
         </w:rPr>
-      </w:pPr>
+        <w:t>width of a bit = distance/bdp = distance/(bandwitch * delay), thus delay = d/s, or speed/bandwidth</w:t>
+      </w:r>
     </w:p>
     <w:p>
       <w:pPr>
@@ -590,10 +1291,7 @@
     </w:p>
     <w:p>
       <w:r>
-        <w:t>You should upload your worksheet</w:t>
-      </w:r>
-      <w:r>
-        <w:t xml:space="preserve"> to your </w:t>
+        <w:t xml:space="preserve">You should upload your worksheet to your </w:t>
       </w:r>
       <w:r>
         <w:rPr>
@@ -617,10 +1315,7 @@
         <w:t>worksheets</w:t>
       </w:r>
       <w:r>
-        <w:t xml:space="preserve"> directory on Linux</w:t>
-      </w:r>
-      <w:r>
-        <w:t xml:space="preserve"> </w:t>
+        <w:t xml:space="preserve"> directory on Linux </w:t>
       </w:r>
       <w:r>
         <w:rPr>
@@ -630,16 +1325,7 @@
         <w:t>before</w:t>
       </w:r>
       <w:r>
-        <w:t xml:space="preserve"> 5PM</w:t>
-      </w:r>
-      <w:r>
-        <w:t>.  Refer to the procedure described in Worksheet 1 for instructions</w:t>
-      </w:r>
-      <w:r>
-        <w:t>.  Be sure to name your worksheet with your login name, a hyphen, and the worksheet number</w:t>
-      </w:r>
-      <w:r>
-        <w:t xml:space="preserve"> (</w:t>
+        <w:t xml:space="preserve"> 5PM.  Refer to the procedure described in Worksheet 1 for instructions.  Be sure to name your worksheet with your login name, a hyphen, and the worksheet number (</w:t>
       </w:r>
       <w:r>
         <w:rPr>
@@ -659,18 +1345,7 @@
         <w:t>jeffay-2.docx</w:t>
       </w:r>
       <w:r>
-        <w:t>)</w:t>
-      </w:r>
-      <w:r>
-        <w:t>. Remember that the worksheets are not graded so don’t be nervous about subm</w:t>
-      </w:r>
-      <w:r>
-        <w:t>itti</w:t>
-      </w:r>
-      <w:bookmarkStart w:id="0" w:name="_GoBack"/>
-      <w:bookmarkEnd w:id="0"/>
-      <w:r>
-        <w:t xml:space="preserve">ng an incomplete solution. </w:t>
+        <w:t xml:space="preserve">). Remember that the worksheets are not graded so don’t be nervous about submitting an incomplete solution. </w:t>
       </w:r>
     </w:p>
     <w:p>
@@ -696,7 +1371,7 @@
 </file>
 
 <file path=word/endnotes.xml><?xml version="1.0" encoding="utf-8"?>
-<w:endnotes xmlns:wpc="http://schemas.microsoft.com/office/word/2010/wordprocessingCanvas" xmlns:cx="http://schemas.microsoft.com/office/drawing/2014/chartex" xmlns:cx1="http://schemas.microsoft.com/office/drawing/2015/9/8/chartex" xmlns:cx2="http://schemas.microsoft.com/office/drawing/2015/10/21/chartex" xmlns:cx3="http://schemas.microsoft.com/office/drawing/2016/5/9/chartex" xmlns:cx4="http://schemas.microsoft.com/office/drawing/2016/5/10/chartex" xmlns:cx5="http://schemas.microsoft.com/office/drawing/2016/5/11/chartex" xmlns:cx6="http://schemas.microsoft.com/office/drawing/2016/5/12/chartex" xmlns:cx7="http://schemas.microsoft.com/office/drawing/2016/5/13/chartex" xmlns:cx8="http://schemas.microsoft.com/office/drawing/2016/5/14/chartex" xmlns:mc="http://schemas.openxmlformats.org/markup-compatibility/2006" xmlns:aink="http://schemas.microsoft.com/office/drawing/2016/ink" xmlns:am3d="http://schemas.microsoft.com/office/drawing/2017/model3d" xmlns:o="urn:schemas-microsoft-com:office:office" xmlns:r="http://schemas.openxmlformats.org/officeDocument/2006/relationships" xmlns:m="http://schemas.openxmlformats.org/officeDocument/2006/math" xmlns:v="urn:schemas-microsoft-com:vml" xmlns:wp14="http://schemas.microsoft.com/office/word/2010/wordprocessingDrawing" xmlns:wp="http://schemas.openxmlformats.org/drawingml/2006/wordprocessingDrawing" xmlns:w10="urn:schemas-microsoft-com:office:word" xmlns:w="http://schemas.openxmlformats.org/wordprocessingml/2006/main" xmlns:w14="http://schemas.microsoft.com/office/word/2010/wordml" xmlns:w15="http://schemas.microsoft.com/office/word/2012/wordml" xmlns:w16cid="http://schemas.microsoft.com/office/word/2016/wordml/cid" xmlns:w16se="http://schemas.microsoft.com/office/word/2015/wordml/symex" xmlns:wpg="http://schemas.microsoft.com/office/word/2010/wordprocessingGroup" xmlns:wpi="http://schemas.microsoft.com/office/word/2010/wordprocessingInk" xmlns:wne="http://schemas.microsoft.com/office/word/2006/wordml" xmlns:wps="http://schemas.microsoft.com/office/word/2010/wordprocessingShape" mc:Ignorable="w14 w15 w16se w16cid wp14">
+<w:endnotes xmlns:wpc="http://schemas.microsoft.com/office/word/2010/wordprocessingCanvas" xmlns:mo="http://schemas.microsoft.com/office/mac/office/2008/main" xmlns:mc="http://schemas.openxmlformats.org/markup-compatibility/2006" xmlns:mv="urn:schemas-microsoft-com:mac:vml" xmlns:o="urn:schemas-microsoft-com:office:office" xmlns:r="http://schemas.openxmlformats.org/officeDocument/2006/relationships" xmlns:m="http://schemas.openxmlformats.org/officeDocument/2006/math" xmlns:v="urn:schemas-microsoft-com:vml" xmlns:wp14="http://schemas.microsoft.com/office/word/2010/wordprocessingDrawing" xmlns:wp="http://schemas.openxmlformats.org/drawingml/2006/wordprocessingDrawing" xmlns:w10="urn:schemas-microsoft-com:office:word" xmlns:w="http://schemas.openxmlformats.org/wordprocessingml/2006/main" xmlns:w14="http://schemas.microsoft.com/office/word/2010/wordml" xmlns:w15="http://schemas.microsoft.com/office/word/2012/wordml" xmlns:wpg="http://schemas.microsoft.com/office/word/2010/wordprocessingGroup" xmlns:wpi="http://schemas.microsoft.com/office/word/2010/wordprocessingInk" xmlns:wne="http://schemas.microsoft.com/office/word/2006/wordml" xmlns:wps="http://schemas.microsoft.com/office/word/2010/wordprocessingShape" mc:Ignorable="w14 w15 wp14">
   <w:endnote w:type="separator" w:id="-1">
     <w:p>
       <w:pPr>
@@ -721,7 +1396,7 @@
 </file>
 
 <file path=word/footnotes.xml><?xml version="1.0" encoding="utf-8"?>
-<w:footnotes xmlns:wpc="http://schemas.microsoft.com/office/word/2010/wordprocessingCanvas" xmlns:cx="http://schemas.microsoft.com/office/drawing/2014/chartex" xmlns:cx1="http://schemas.microsoft.com/office/drawing/2015/9/8/chartex" xmlns:cx2="http://schemas.microsoft.com/office/drawing/2015/10/21/chartex" xmlns:cx3="http://schemas.microsoft.com/office/drawing/2016/5/9/chartex" xmlns:cx4="http://schemas.microsoft.com/office/drawing/2016/5/10/chartex" xmlns:cx5="http://schemas.microsoft.com/office/drawing/2016/5/11/chartex" xmlns:cx6="http://schemas.microsoft.com/office/drawing/2016/5/12/chartex" xmlns:cx7="http://schemas.microsoft.com/office/drawing/2016/5/13/chartex" xmlns:cx8="http://schemas.microsoft.com/office/drawing/2016/5/14/chartex" xmlns:mc="http://schemas.openxmlformats.org/markup-compatibility/2006" xmlns:aink="http://schemas.microsoft.com/office/drawing/2016/ink" xmlns:am3d="http://schemas.microsoft.com/office/drawing/2017/model3d" xmlns:o="urn:schemas-microsoft-com:office:office" xmlns:r="http://schemas.openxmlformats.org/officeDocument/2006/relationships" xmlns:m="http://schemas.openxmlformats.org/officeDocument/2006/math" xmlns:v="urn:schemas-microsoft-com:vml" xmlns:wp14="http://schemas.microsoft.com/office/word/2010/wordprocessingDrawing" xmlns:wp="http://schemas.openxmlformats.org/drawingml/2006/wordprocessingDrawing" xmlns:w10="urn:schemas-microsoft-com:office:word" xmlns:w="http://schemas.openxmlformats.org/wordprocessingml/2006/main" xmlns:w14="http://schemas.microsoft.com/office/word/2010/wordml" xmlns:w15="http://schemas.microsoft.com/office/word/2012/wordml" xmlns:w16cid="http://schemas.microsoft.com/office/word/2016/wordml/cid" xmlns:w16se="http://schemas.microsoft.com/office/word/2015/wordml/symex" xmlns:wpg="http://schemas.microsoft.com/office/word/2010/wordprocessingGroup" xmlns:wpi="http://schemas.microsoft.com/office/word/2010/wordprocessingInk" xmlns:wne="http://schemas.microsoft.com/office/word/2006/wordml" xmlns:wps="http://schemas.microsoft.com/office/word/2010/wordprocessingShape" mc:Ignorable="w14 w15 w16se w16cid wp14">
+<w:footnotes xmlns:wpc="http://schemas.microsoft.com/office/word/2010/wordprocessingCanvas" xmlns:mo="http://schemas.microsoft.com/office/mac/office/2008/main" xmlns:mc="http://schemas.openxmlformats.org/markup-compatibility/2006" xmlns:mv="urn:schemas-microsoft-com:mac:vml" xmlns:o="urn:schemas-microsoft-com:office:office" xmlns:r="http://schemas.openxmlformats.org/officeDocument/2006/relationships" xmlns:m="http://schemas.openxmlformats.org/officeDocument/2006/math" xmlns:v="urn:schemas-microsoft-com:vml" xmlns:wp14="http://schemas.microsoft.com/office/word/2010/wordprocessingDrawing" xmlns:wp="http://schemas.openxmlformats.org/drawingml/2006/wordprocessingDrawing" xmlns:w10="urn:schemas-microsoft-com:office:word" xmlns:w="http://schemas.openxmlformats.org/wordprocessingml/2006/main" xmlns:w14="http://schemas.microsoft.com/office/word/2010/wordml" xmlns:w15="http://schemas.microsoft.com/office/word/2012/wordml" xmlns:wpg="http://schemas.microsoft.com/office/word/2010/wordprocessingGroup" xmlns:wpi="http://schemas.microsoft.com/office/word/2010/wordprocessingInk" xmlns:wne="http://schemas.microsoft.com/office/word/2006/wordml" xmlns:wps="http://schemas.microsoft.com/office/word/2010/wordprocessingShape" mc:Ignorable="w14 w15 wp14">
   <w:footnote w:type="separator" w:id="-1">
     <w:p>
       <w:pPr>
@@ -746,7 +1421,7 @@
 </file>
 
 <file path=word/header1.xml><?xml version="1.0" encoding="utf-8"?>
-<w:hdr xmlns:wpc="http://schemas.microsoft.com/office/word/2010/wordprocessingCanvas" xmlns:cx="http://schemas.microsoft.com/office/drawing/2014/chartex" xmlns:cx1="http://schemas.microsoft.com/office/drawing/2015/9/8/chartex" xmlns:cx2="http://schemas.microsoft.com/office/drawing/2015/10/21/chartex" xmlns:cx3="http://schemas.microsoft.com/office/drawing/2016/5/9/chartex" xmlns:cx4="http://schemas.microsoft.com/office/drawing/2016/5/10/chartex" xmlns:cx5="http://schemas.microsoft.com/office/drawing/2016/5/11/chartex" xmlns:cx6="http://schemas.microsoft.com/office/drawing/2016/5/12/chartex" xmlns:cx7="http://schemas.microsoft.com/office/drawing/2016/5/13/chartex" xmlns:cx8="http://schemas.microsoft.com/office/drawing/2016/5/14/chartex" xmlns:mc="http://schemas.openxmlformats.org/markup-compatibility/2006" xmlns:aink="http://schemas.microsoft.com/office/drawing/2016/ink" xmlns:am3d="http://schemas.microsoft.com/office/drawing/2017/model3d" xmlns:o="urn:schemas-microsoft-com:office:office" xmlns:r="http://schemas.openxmlformats.org/officeDocument/2006/relationships" xmlns:m="http://schemas.openxmlformats.org/officeDocument/2006/math" xmlns:v="urn:schemas-microsoft-com:vml" xmlns:wp14="http://schemas.microsoft.com/office/word/2010/wordprocessingDrawing" xmlns:wp="http://schemas.openxmlformats.org/drawingml/2006/wordprocessingDrawing" xmlns:w10="urn:schemas-microsoft-com:office:word" xmlns:w="http://schemas.openxmlformats.org/wordprocessingml/2006/main" xmlns:w14="http://schemas.microsoft.com/office/word/2010/wordml" xmlns:w15="http://schemas.microsoft.com/office/word/2012/wordml" xmlns:w16cid="http://schemas.microsoft.com/office/word/2016/wordml/cid" xmlns:w16se="http://schemas.microsoft.com/office/word/2015/wordml/symex" xmlns:wpg="http://schemas.microsoft.com/office/word/2010/wordprocessingGroup" xmlns:wpi="http://schemas.microsoft.com/office/word/2010/wordprocessingInk" xmlns:wne="http://schemas.microsoft.com/office/word/2006/wordml" xmlns:wps="http://schemas.microsoft.com/office/word/2010/wordprocessingShape" mc:Ignorable="w14 w15 w16se w16cid wp14">
+<w:hdr xmlns:wpc="http://schemas.microsoft.com/office/word/2010/wordprocessingCanvas" xmlns:mo="http://schemas.microsoft.com/office/mac/office/2008/main" xmlns:mc="http://schemas.openxmlformats.org/markup-compatibility/2006" xmlns:mv="urn:schemas-microsoft-com:mac:vml" xmlns:o="urn:schemas-microsoft-com:office:office" xmlns:r="http://schemas.openxmlformats.org/officeDocument/2006/relationships" xmlns:m="http://schemas.openxmlformats.org/officeDocument/2006/math" xmlns:v="urn:schemas-microsoft-com:vml" xmlns:wp14="http://schemas.microsoft.com/office/word/2010/wordprocessingDrawing" xmlns:wp="http://schemas.openxmlformats.org/drawingml/2006/wordprocessingDrawing" xmlns:w10="urn:schemas-microsoft-com:office:word" xmlns:w="http://schemas.openxmlformats.org/wordprocessingml/2006/main" xmlns:w14="http://schemas.microsoft.com/office/word/2010/wordml" xmlns:w15="http://schemas.microsoft.com/office/word/2012/wordml" xmlns:wpg="http://schemas.microsoft.com/office/word/2010/wordprocessingGroup" xmlns:wpi="http://schemas.microsoft.com/office/word/2010/wordprocessingInk" xmlns:wne="http://schemas.microsoft.com/office/word/2006/wordml" xmlns:wps="http://schemas.microsoft.com/office/word/2010/wordprocessingShape" mc:Ignorable="w14 w15 wp14">
   <w:p>
     <w:pPr>
       <w:pStyle w:val="Header"/>
@@ -775,8 +1450,8 @@
 </file>
 
 <file path=word/numbering.xml><?xml version="1.0" encoding="utf-8"?>
-<w:numbering xmlns:wpc="http://schemas.microsoft.com/office/word/2010/wordprocessingCanvas" xmlns:cx="http://schemas.microsoft.com/office/drawing/2014/chartex" xmlns:cx1="http://schemas.microsoft.com/office/drawing/2015/9/8/chartex" xmlns:cx2="http://schemas.microsoft.com/office/drawing/2015/10/21/chartex" xmlns:cx3="http://schemas.microsoft.com/office/drawing/2016/5/9/chartex" xmlns:cx4="http://schemas.microsoft.com/office/drawing/2016/5/10/chartex" xmlns:cx5="http://schemas.microsoft.com/office/drawing/2016/5/11/chartex" xmlns:cx6="http://schemas.microsoft.com/office/drawing/2016/5/12/chartex" xmlns:cx7="http://schemas.microsoft.com/office/drawing/2016/5/13/chartex" xmlns:cx8="http://schemas.microsoft.com/office/drawing/2016/5/14/chartex" xmlns:mc="http://schemas.openxmlformats.org/markup-compatibility/2006" xmlns:aink="http://schemas.microsoft.com/office/drawing/2016/ink" xmlns:am3d="http://schemas.microsoft.com/office/drawing/2017/model3d" xmlns:o="urn:schemas-microsoft-com:office:office" xmlns:r="http://schemas.openxmlformats.org/officeDocument/2006/relationships" xmlns:m="http://schemas.openxmlformats.org/officeDocument/2006/math" xmlns:v="urn:schemas-microsoft-com:vml" xmlns:wp14="http://schemas.microsoft.com/office/word/2010/wordprocessingDrawing" xmlns:wp="http://schemas.openxmlformats.org/drawingml/2006/wordprocessingDrawing" xmlns:w10="urn:schemas-microsoft-com:office:word" xmlns:w="http://schemas.openxmlformats.org/wordprocessingml/2006/main" xmlns:w14="http://schemas.microsoft.com/office/word/2010/wordml" xmlns:w15="http://schemas.microsoft.com/office/word/2012/wordml" xmlns:w16cid="http://schemas.microsoft.com/office/word/2016/wordml/cid" xmlns:w16se="http://schemas.microsoft.com/office/word/2015/wordml/symex" xmlns:wpg="http://schemas.microsoft.com/office/word/2010/wordprocessingGroup" xmlns:wpi="http://schemas.microsoft.com/office/word/2010/wordprocessingInk" xmlns:wne="http://schemas.microsoft.com/office/word/2006/wordml" xmlns:wps="http://schemas.microsoft.com/office/word/2010/wordprocessingShape" mc:Ignorable="w14 w15 w16se w16cid wp14">
-  <w:abstractNum w:abstractNumId="0" w15:restartNumberingAfterBreak="0">
+<w:numbering xmlns:wpc="http://schemas.microsoft.com/office/word/2010/wordprocessingCanvas" xmlns:mo="http://schemas.microsoft.com/office/mac/office/2008/main" xmlns:mc="http://schemas.openxmlformats.org/markup-compatibility/2006" xmlns:mv="urn:schemas-microsoft-com:mac:vml" xmlns:o="urn:schemas-microsoft-com:office:office" xmlns:r="http://schemas.openxmlformats.org/officeDocument/2006/relationships" xmlns:m="http://schemas.openxmlformats.org/officeDocument/2006/math" xmlns:v="urn:schemas-microsoft-com:vml" xmlns:wp14="http://schemas.microsoft.com/office/word/2010/wordprocessingDrawing" xmlns:wp="http://schemas.openxmlformats.org/drawingml/2006/wordprocessingDrawing" xmlns:w10="urn:schemas-microsoft-com:office:word" xmlns:w="http://schemas.openxmlformats.org/wordprocessingml/2006/main" xmlns:w14="http://schemas.microsoft.com/office/word/2010/wordml" xmlns:w15="http://schemas.microsoft.com/office/word/2012/wordml" xmlns:wpg="http://schemas.microsoft.com/office/word/2010/wordprocessingGroup" xmlns:wpi="http://schemas.microsoft.com/office/word/2010/wordprocessingInk" xmlns:wne="http://schemas.microsoft.com/office/word/2006/wordml" xmlns:wps="http://schemas.microsoft.com/office/word/2010/wordprocessingShape" mc:Ignorable="w14 w15 wp14">
+  <w:abstractNum w:abstractNumId="0">
     <w:nsid w:val="FFFFFF1D"/>
     <w:multiLevelType w:val="multilevel"/>
     <w:tmpl w:val="7B586CCE"/>
@@ -916,7 +1591,7 @@
       </w:rPr>
     </w:lvl>
   </w:abstractNum>
-  <w:abstractNum w:abstractNumId="1" w15:restartNumberingAfterBreak="0">
+  <w:abstractNum w:abstractNumId="1">
     <w:nsid w:val="FFFFFF7C"/>
     <w:multiLevelType w:val="singleLevel"/>
     <w:tmpl w:val="E46C8288"/>
@@ -933,7 +1608,7 @@
       </w:pPr>
     </w:lvl>
   </w:abstractNum>
-  <w:abstractNum w:abstractNumId="2" w15:restartNumberingAfterBreak="0">
+  <w:abstractNum w:abstractNumId="2">
     <w:nsid w:val="FFFFFF7D"/>
     <w:multiLevelType w:val="singleLevel"/>
     <w:tmpl w:val="171E49D6"/>
@@ -950,7 +1625,7 @@
       </w:pPr>
     </w:lvl>
   </w:abstractNum>
-  <w:abstractNum w:abstractNumId="3" w15:restartNumberingAfterBreak="0">
+  <w:abstractNum w:abstractNumId="3">
     <w:nsid w:val="FFFFFF7E"/>
     <w:multiLevelType w:val="singleLevel"/>
     <w:tmpl w:val="CE7E76C6"/>
@@ -967,7 +1642,7 @@
       </w:pPr>
     </w:lvl>
   </w:abstractNum>
-  <w:abstractNum w:abstractNumId="4" w15:restartNumberingAfterBreak="0">
+  <w:abstractNum w:abstractNumId="4">
     <w:nsid w:val="FFFFFF7F"/>
     <w:multiLevelType w:val="singleLevel"/>
     <w:tmpl w:val="31247F1A"/>
@@ -984,7 +1659,7 @@
       </w:pPr>
     </w:lvl>
   </w:abstractNum>
-  <w:abstractNum w:abstractNumId="5" w15:restartNumberingAfterBreak="0">
+  <w:abstractNum w:abstractNumId="5">
     <w:nsid w:val="FFFFFF80"/>
     <w:multiLevelType w:val="singleLevel"/>
     <w:tmpl w:val="1F8A5F18"/>
@@ -1004,7 +1679,7 @@
       </w:rPr>
     </w:lvl>
   </w:abstractNum>
-  <w:abstractNum w:abstractNumId="6" w15:restartNumberingAfterBreak="0">
+  <w:abstractNum w:abstractNumId="6">
     <w:nsid w:val="FFFFFF81"/>
     <w:multiLevelType w:val="singleLevel"/>
     <w:tmpl w:val="81F65CA2"/>
@@ -1024,7 +1699,7 @@
       </w:rPr>
     </w:lvl>
   </w:abstractNum>
-  <w:abstractNum w:abstractNumId="7" w15:restartNumberingAfterBreak="0">
+  <w:abstractNum w:abstractNumId="7">
     <w:nsid w:val="FFFFFF82"/>
     <w:multiLevelType w:val="singleLevel"/>
     <w:tmpl w:val="76A04BCC"/>
@@ -1044,7 +1719,7 @@
       </w:rPr>
     </w:lvl>
   </w:abstractNum>
-  <w:abstractNum w:abstractNumId="8" w15:restartNumberingAfterBreak="0">
+  <w:abstractNum w:abstractNumId="8">
     <w:nsid w:val="FFFFFF83"/>
     <w:multiLevelType w:val="singleLevel"/>
     <w:tmpl w:val="D46A94FA"/>
@@ -1064,7 +1739,7 @@
       </w:rPr>
     </w:lvl>
   </w:abstractNum>
-  <w:abstractNum w:abstractNumId="9" w15:restartNumberingAfterBreak="0">
+  <w:abstractNum w:abstractNumId="9">
     <w:nsid w:val="FFFFFF88"/>
     <w:multiLevelType w:val="singleLevel"/>
     <w:tmpl w:val="B51ED74E"/>
@@ -1081,7 +1756,7 @@
       </w:pPr>
     </w:lvl>
   </w:abstractNum>
-  <w:abstractNum w:abstractNumId="10" w15:restartNumberingAfterBreak="0">
+  <w:abstractNum w:abstractNumId="10">
     <w:nsid w:val="FFFFFF89"/>
     <w:multiLevelType w:val="singleLevel"/>
     <w:tmpl w:val="E36C2C46"/>
@@ -1101,7 +1776,7 @@
       </w:rPr>
     </w:lvl>
   </w:abstractNum>
-  <w:abstractNum w:abstractNumId="11" w15:restartNumberingAfterBreak="0">
+  <w:abstractNum w:abstractNumId="11">
     <w:nsid w:val="00000002"/>
     <w:multiLevelType w:val="singleLevel"/>
     <w:tmpl w:val="00010409"/>
@@ -1121,7 +1796,7 @@
       </w:rPr>
     </w:lvl>
   </w:abstractNum>
-  <w:abstractNum w:abstractNumId="12" w15:restartNumberingAfterBreak="0">
+  <w:abstractNum w:abstractNumId="12">
     <w:nsid w:val="00000003"/>
     <w:multiLevelType w:val="singleLevel"/>
     <w:tmpl w:val="00010409"/>
@@ -1141,7 +1816,7 @@
       </w:rPr>
     </w:lvl>
   </w:abstractNum>
-  <w:abstractNum w:abstractNumId="13" w15:restartNumberingAfterBreak="0">
+  <w:abstractNum w:abstractNumId="13">
     <w:nsid w:val="2365067E"/>
     <w:multiLevelType w:val="hybridMultilevel"/>
     <w:tmpl w:val="C9844138"/>
@@ -1257,7 +1932,7 @@
       </w:pPr>
     </w:lvl>
   </w:abstractNum>
-  <w:abstractNum w:abstractNumId="14" w15:restartNumberingAfterBreak="0">
+  <w:abstractNum w:abstractNumId="14">
     <w:nsid w:val="335034FF"/>
     <w:multiLevelType w:val="hybridMultilevel"/>
     <w:tmpl w:val="E2CC4632"/>
@@ -1350,7 +2025,7 @@
       </w:pPr>
     </w:lvl>
   </w:abstractNum>
-  <w:abstractNum w:abstractNumId="15" w15:restartNumberingAfterBreak="0">
+  <w:abstractNum w:abstractNumId="15">
     <w:nsid w:val="78467593"/>
     <w:multiLevelType w:val="hybridMultilevel"/>
     <w:tmpl w:val="5B8806D8"/>
@@ -1496,7 +2171,7 @@
 </file>
 
 <file path=word/styles.xml><?xml version="1.0" encoding="utf-8"?>
-<w:styles xmlns:mc="http://schemas.openxmlformats.org/markup-compatibility/2006" xmlns:r="http://schemas.openxmlformats.org/officeDocument/2006/relationships" xmlns:w="http://schemas.openxmlformats.org/wordprocessingml/2006/main" xmlns:w14="http://schemas.microsoft.com/office/word/2010/wordml" xmlns:w15="http://schemas.microsoft.com/office/word/2012/wordml" xmlns:w16cid="http://schemas.microsoft.com/office/word/2016/wordml/cid" xmlns:w16se="http://schemas.microsoft.com/office/word/2015/wordml/symex" mc:Ignorable="w14 w15 w16se w16cid">
+<w:styles xmlns:mc="http://schemas.openxmlformats.org/markup-compatibility/2006" xmlns:r="http://schemas.openxmlformats.org/officeDocument/2006/relationships" xmlns:w="http://schemas.openxmlformats.org/wordprocessingml/2006/main" xmlns:w14="http://schemas.microsoft.com/office/word/2010/wordml" xmlns:w15="http://schemas.microsoft.com/office/word/2012/wordml" mc:Ignorable="w14 w15">
   <w:docDefaults>
     <w:rPrDefault>
       <w:rPr>
@@ -1506,7 +2181,7 @@
     </w:rPrDefault>
     <w:pPrDefault/>
   </w:docDefaults>
-  <w:latentStyles w:defLockedState="0" w:defUIPriority="99" w:defSemiHidden="0" w:defUnhideWhenUsed="0" w:defQFormat="0" w:count="375">
+  <w:latentStyles w:defLockedState="0" w:defUIPriority="99" w:defSemiHidden="0" w:defUnhideWhenUsed="0" w:defQFormat="0" w:count="380">
     <w:lsdException w:name="Normal" w:uiPriority="0" w:qFormat="1"/>
     <w:lsdException w:name="heading 1" w:uiPriority="9" w:qFormat="1"/>
     <w:lsdException w:name="heading 2" w:uiPriority="9" w:qFormat="1"/>
@@ -1869,10 +2544,6 @@
     <w:lsdException w:name="List Table 5 Dark Accent 6" w:uiPriority="50"/>
     <w:lsdException w:name="List Table 6 Colorful Accent 6" w:uiPriority="51"/>
     <w:lsdException w:name="List Table 7 Colorful Accent 6" w:uiPriority="52"/>
-    <w:lsdException w:name="Mention" w:semiHidden="1" w:unhideWhenUsed="1"/>
-    <w:lsdException w:name="Smart Hyperlink" w:semiHidden="1" w:unhideWhenUsed="1"/>
-    <w:lsdException w:name="Hashtag" w:semiHidden="1" w:unhideWhenUsed="1"/>
-    <w:lsdException w:name="Unresolved Mention" w:semiHidden="1" w:unhideWhenUsed="1"/>
   </w:latentStyles>
   <w:style w:type="paragraph" w:default="1" w:styleId="Normal">
     <w:name w:val="Normal"/>
@@ -2175,6 +2846,7 @@
     <w:uiPriority w:val="59"/>
     <w:rsid w:val="0015458F"/>
     <w:tblPr>
+      <w:tblInd w:w="0" w:type="dxa"/>
       <w:tblBorders>
         <w:top w:val="single" w:sz="4" w:space="0" w:color="auto"/>
         <w:left w:val="single" w:sz="4" w:space="0" w:color="auto"/>
@@ -2183,6 +2855,12 @@
         <w:insideH w:val="single" w:sz="4" w:space="0" w:color="auto"/>
         <w:insideV w:val="single" w:sz="4" w:space="0" w:color="auto"/>
       </w:tblBorders>
+      <w:tblCellMar>
+        <w:top w:w="0" w:type="dxa"/>
+        <w:left w:w="108" w:type="dxa"/>
+        <w:bottom w:w="0" w:type="dxa"/>
+        <w:right w:w="108" w:type="dxa"/>
+      </w:tblCellMar>
     </w:tblPr>
   </w:style>
   <w:style w:type="paragraph" w:customStyle="1" w:styleId="answer">

</xml_diff>